<commit_message>
Mise à jour 14/02/23
On a écrit des trucs
</commit_message>
<xml_diff>
--- a/Idées_Objectifs_finaux.docx
+++ b/Idées_Objectifs_finaux.docx
@@ -11,7 +11,13 @@
         </w:numPr>
       </w:pPr>
       <w:r>
-        <w:t>Stocker les coordonnées sur une carte SD pour les utiliser sur un ordinateur</w:t>
+        <w:t>Stocker les coordonnées sur une carte SD</w:t>
+      </w:r>
+      <w:r>
+        <w:t>/l’esp8266</w:t>
+      </w:r>
+      <w:r>
+        <w:t xml:space="preserve"> pour les utiliser sur un ordinateur</w:t>
       </w:r>
       <w:r>
         <w:br/>
@@ -174,6 +180,18 @@
       </w:pPr>
       <w:r>
         <w:t>Donner des directions pour suivre un chemin précis</w:t>
+      </w:r>
+    </w:p>
+    <w:p>
+      <w:pPr>
+        <w:pStyle w:val="Paragraphedeliste"/>
+        <w:numPr>
+          <w:ilvl w:val="0"/>
+          <w:numId w:val="3"/>
+        </w:numPr>
+      </w:pPr>
+      <w:r>
+        <w:t>Envoyer un signal de détresse(mail, SMS,…) incluant la position.</w:t>
       </w:r>
     </w:p>
     <w:p>
@@ -930,6 +948,18 @@
       <w:shd w:val="clear" w:color="auto" w:fill="E1DFDD"/>
     </w:rPr>
   </w:style>
+  <w:style w:type="character" w:styleId="Lienhypertextesuivivisit">
+    <w:name w:val="FollowedHyperlink"/>
+    <w:basedOn w:val="Policepardfaut"/>
+    <w:uiPriority w:val="99"/>
+    <w:semiHidden/>
+    <w:unhideWhenUsed/>
+    <w:rsid w:val="00A60067"/>
+    <w:rPr>
+      <w:color w:val="954F72" w:themeColor="followedHyperlink"/>
+      <w:u w:val="single"/>
+    </w:rPr>
+  </w:style>
 </w:styles>
 </file>
 

</xml_diff>